<commit_message>
FPLA-753: Fixed linting errors
</commit_message>
<xml_diff>
--- a/docker/docmosis/templates/FL-PLW-HNO-ENG-00093.docx
+++ b/docker/docmosis/templates/FL-PLW-HNO-ENG-00093.docx
@@ -258,6 +258,14 @@
         </w:rPr>
         <w:t>&gt;&gt;</w:t>
       </w:r>
+      <w:r>
+        <w:rPr>
+          <w:rFonts w:eastAsia="Times New Roman" w:cs="Times New Roman"/>
+          <w:sz w:val="28"/>
+          <w:szCs w:val="28"/>
+        </w:rPr>
+        <w:t xml:space="preserve"> </w:t>
+      </w:r>
     </w:p>
     <w:p>
       <w:pPr>
@@ -780,148 +788,157 @@
         </w:rPr>
         <w:t>es_</w:t>
       </w:r>
-      <w:r>
-        <w:rPr>
-          <w:sz w:val="24"/>
-          <w:szCs w:val="24"/>
-        </w:rPr>
-        <w:t>&gt;&gt;</w:t>
-      </w:r>
-      <w:r>
-        <w:rPr>
-          <w:rFonts w:ascii="GDS Transport Website Light" w:hAnsi="GDS Transport Website Light"/>
-          <w:sz w:val="24"/>
-          <w:szCs w:val="24"/>
-        </w:rPr>
-        <w:t xml:space="preserve"> for </w:t>
-      </w:r>
-      <w:r>
-        <w:rPr>
-          <w:sz w:val="24"/>
-          <w:szCs w:val="24"/>
-        </w:rPr>
-        <w:t>&lt;&lt;</w:t>
-      </w:r>
-      <w:proofErr w:type="spellStart"/>
-      <w:r>
-        <w:rPr>
-          <w:rFonts w:ascii="GDS Transport Website Light" w:hAnsi="GDS Transport Website Light"/>
-          <w:sz w:val="24"/>
-          <w:szCs w:val="24"/>
-        </w:rPr>
-        <w:t>childrenNames</w:t>
-      </w:r>
-      <w:proofErr w:type="spellEnd"/>
-      <w:r>
-        <w:rPr>
-          <w:sz w:val="24"/>
-          <w:szCs w:val="24"/>
-        </w:rPr>
-        <w:t>&gt;&gt;</w:t>
-      </w:r>
-      <w:r>
-        <w:rPr>
-          <w:rFonts w:ascii="GDS Transport Website Light" w:hAnsi="GDS Transport Website Light"/>
-          <w:sz w:val="24"/>
-          <w:szCs w:val="24"/>
-        </w:rPr>
-        <w:t>. You have been named in the application.</w:t>
-      </w:r>
-    </w:p>
-    <w:p>
-      <w:pPr>
-        <w:ind w:left="-567" w:right="-608"/>
-        <w:rPr>
-          <w:rFonts w:ascii="GDS Transport Website Light" w:eastAsia="Times New Roman" w:hAnsi="GDS Transport Website Light"/>
-          <w:color w:val="000000" w:themeColor="text1"/>
-          <w:sz w:val="24"/>
-          <w:szCs w:val="24"/>
-        </w:rPr>
-      </w:pPr>
-    </w:p>
-    <w:p>
-      <w:pPr>
-        <w:ind w:left="-567" w:right="-608"/>
-        <w:rPr>
-          <w:b/>
-          <w:sz w:val="28"/>
-          <w:szCs w:val="28"/>
-        </w:rPr>
-      </w:pPr>
-      <w:r>
-        <w:rPr>
-          <w:b/>
-          <w:sz w:val="28"/>
-          <w:szCs w:val="28"/>
-        </w:rPr>
-        <w:t>What you need to do</w:t>
-      </w:r>
-    </w:p>
-    <w:p>
-      <w:pPr>
-        <w:ind w:left="-567" w:right="-608"/>
-        <w:rPr>
-          <w:b/>
-          <w:sz w:val="28"/>
-          <w:szCs w:val="28"/>
-        </w:rPr>
-      </w:pPr>
-    </w:p>
-    <w:p>
-      <w:pPr>
-        <w:ind w:left="-567" w:right="-608"/>
-        <w:rPr>
-          <w:rFonts w:ascii="GDS Transport Website Light" w:hAnsi="GDS Transport Website Light"/>
-          <w:sz w:val="24"/>
-          <w:szCs w:val="24"/>
-        </w:rPr>
-      </w:pPr>
-      <w:r>
-        <w:rPr>
-          <w:rFonts w:ascii="GDS Transport Website Light" w:hAnsi="GDS Transport Website Light"/>
-          <w:sz w:val="24"/>
-          <w:szCs w:val="24"/>
-        </w:rPr>
-        <w:t>1.</w:t>
-      </w:r>
-      <w:r>
-        <w:rPr>
-          <w:rFonts w:ascii="GDS Transport Website Light" w:hAnsi="GDS Transport Website Light"/>
-          <w:sz w:val="24"/>
-          <w:szCs w:val="24"/>
-        </w:rPr>
-        <w:t xml:space="preserve"> </w:t>
-      </w:r>
-      <w:r>
-        <w:rPr>
-          <w:rFonts w:ascii="GDS Transport Website Light" w:hAnsi="GDS Transport Website Light"/>
-          <w:sz w:val="24"/>
-          <w:szCs w:val="24"/>
-        </w:rPr>
-        <w:t>You must apply to the court if you want to take part in proceedings.</w:t>
-      </w:r>
-    </w:p>
-    <w:p>
-      <w:pPr>
-        <w:ind w:left="-567" w:right="-608"/>
-        <w:rPr>
-          <w:rFonts w:ascii="GDS Transport Website Light" w:hAnsi="GDS Transport Website Light"/>
-          <w:sz w:val="24"/>
-          <w:szCs w:val="24"/>
-        </w:rPr>
-      </w:pPr>
-    </w:p>
-    <w:p>
-      <w:pPr>
-        <w:ind w:left="-227" w:right="-608"/>
-        <w:rPr>
-          <w:rFonts w:ascii="GDS Transport Website" w:hAnsi="GDS Transport Website"/>
-          <w:sz w:val="24"/>
-          <w:szCs w:val="24"/>
-        </w:rPr>
-      </w:pPr>
       <w:bookmarkStart w:id="0" w:name="_GoBack"/>
       <w:bookmarkEnd w:id="0"/>
+      <w:r>
+        <w:rPr>
+          <w:sz w:val="24"/>
+          <w:szCs w:val="24"/>
+        </w:rPr>
+        <w:t>&gt;&gt;</w:t>
+      </w:r>
+      <w:r>
+        <w:rPr>
+          <w:rFonts w:ascii="GDS Transport Website Light" w:hAnsi="GDS Transport Website Light"/>
+          <w:sz w:val="24"/>
+          <w:szCs w:val="24"/>
+        </w:rPr>
+        <w:t xml:space="preserve"> for </w:t>
+      </w:r>
+      <w:r>
+        <w:rPr>
+          <w:sz w:val="24"/>
+          <w:szCs w:val="24"/>
+        </w:rPr>
+        <w:t>&lt;&lt;</w:t>
+      </w:r>
+      <w:proofErr w:type="spellStart"/>
+      <w:r>
+        <w:rPr>
+          <w:rFonts w:ascii="GDS Transport Website Light" w:hAnsi="GDS Transport Website Light"/>
+          <w:sz w:val="24"/>
+          <w:szCs w:val="24"/>
+        </w:rPr>
+        <w:t>childrenNames</w:t>
+      </w:r>
+      <w:proofErr w:type="spellEnd"/>
+      <w:r>
+        <w:rPr>
+          <w:sz w:val="24"/>
+          <w:szCs w:val="24"/>
+        </w:rPr>
+        <w:t>&gt;&gt;</w:t>
+      </w:r>
+      <w:r>
+        <w:rPr>
+          <w:rFonts w:ascii="GDS Transport Website Light" w:hAnsi="GDS Transport Website Light"/>
+          <w:sz w:val="24"/>
+          <w:szCs w:val="24"/>
+        </w:rPr>
+        <w:t>. You have been named in the application.</w:t>
+      </w:r>
+    </w:p>
+    <w:p>
+      <w:pPr>
+        <w:ind w:left="-567" w:right="-608"/>
+        <w:rPr>
+          <w:rFonts w:ascii="GDS Transport Website Light" w:eastAsia="Times New Roman" w:hAnsi="GDS Transport Website Light"/>
+          <w:color w:val="000000" w:themeColor="text1"/>
+          <w:sz w:val="24"/>
+          <w:szCs w:val="24"/>
+        </w:rPr>
+      </w:pPr>
+      <w:r>
+        <w:rPr>
+          <w:rFonts w:ascii="GDS Transport Website Light" w:eastAsia="Times New Roman" w:hAnsi="GDS Transport Website Light"/>
+          <w:color w:val="000000" w:themeColor="text1"/>
+          <w:sz w:val="24"/>
+          <w:szCs w:val="24"/>
+        </w:rPr>
+        <w:tab/>
+      </w:r>
+    </w:p>
+    <w:p>
+      <w:pPr>
+        <w:ind w:left="-567" w:right="-608"/>
+        <w:rPr>
+          <w:b/>
+          <w:sz w:val="28"/>
+          <w:szCs w:val="28"/>
+        </w:rPr>
+      </w:pPr>
+      <w:r>
+        <w:rPr>
+          <w:b/>
+          <w:sz w:val="28"/>
+          <w:szCs w:val="28"/>
+        </w:rPr>
+        <w:t>What you need to do</w:t>
+      </w:r>
+    </w:p>
+    <w:p>
+      <w:pPr>
+        <w:ind w:left="-567" w:right="-608"/>
+        <w:rPr>
+          <w:b/>
+          <w:sz w:val="28"/>
+          <w:szCs w:val="28"/>
+        </w:rPr>
+      </w:pPr>
+    </w:p>
+    <w:p>
+      <w:pPr>
+        <w:ind w:left="-567" w:right="-608"/>
+        <w:rPr>
+          <w:rFonts w:ascii="GDS Transport Website Light" w:hAnsi="GDS Transport Website Light"/>
+          <w:sz w:val="24"/>
+          <w:szCs w:val="24"/>
+        </w:rPr>
+      </w:pPr>
+      <w:r>
+        <w:rPr>
+          <w:rFonts w:ascii="GDS Transport Website Light" w:hAnsi="GDS Transport Website Light"/>
+          <w:sz w:val="24"/>
+          <w:szCs w:val="24"/>
+        </w:rPr>
+        <w:t>1.</w:t>
+      </w:r>
+      <w:r>
+        <w:rPr>
+          <w:rFonts w:ascii="GDS Transport Website Light" w:hAnsi="GDS Transport Website Light"/>
+          <w:sz w:val="24"/>
+          <w:szCs w:val="24"/>
+        </w:rPr>
+        <w:t xml:space="preserve"> </w:t>
+      </w:r>
+      <w:r>
+        <w:rPr>
+          <w:rFonts w:ascii="GDS Transport Website Light" w:hAnsi="GDS Transport Website Light"/>
+          <w:sz w:val="24"/>
+          <w:szCs w:val="24"/>
+        </w:rPr>
+        <w:t>You must apply to the court if you want to take part in proceedings.</w:t>
+      </w:r>
+    </w:p>
+    <w:p>
+      <w:pPr>
+        <w:ind w:left="-567" w:right="-608"/>
+        <w:rPr>
+          <w:rFonts w:ascii="GDS Transport Website Light" w:hAnsi="GDS Transport Website Light"/>
+          <w:sz w:val="24"/>
+          <w:szCs w:val="24"/>
+        </w:rPr>
+      </w:pPr>
+    </w:p>
+    <w:p>
+      <w:pPr>
+        <w:ind w:left="-227" w:right="-608"/>
+        <w:rPr>
+          <w:rFonts w:ascii="GDS Transport Website" w:hAnsi="GDS Transport Website"/>
+          <w:sz w:val="24"/>
+          <w:szCs w:val="24"/>
+        </w:rPr>
+      </w:pPr>
       <w:r>
         <w:rPr>
           <w:rFonts w:ascii="GDS Transport Website Light" w:hAnsi="GDS Transport Website Light"/>
@@ -4372,7 +4389,7 @@
 </file>
 
 <file path=customXml/itemProps1.xml><?xml version="1.0" encoding="utf-8"?>
-<ds:datastoreItem xmlns:ds="http://schemas.openxmlformats.org/officeDocument/2006/customXml" ds:itemID="{B4E40546-A8E8-2940-9049-3BC6B2C5C745}">
+<ds:datastoreItem xmlns:ds="http://schemas.openxmlformats.org/officeDocument/2006/customXml" ds:itemID="{2B4B20FA-01BC-684F-9226-4615AEAE5386}">
   <ds:schemaRefs>
     <ds:schemaRef ds:uri="http://schemas.openxmlformats.org/officeDocument/2006/bibliography"/>
   </ds:schemaRefs>

</xml_diff>